<commit_message>
guide tree clustering + needle with blosum + upgma
</commit_message>
<xml_diff>
--- a/phylogenetic/Sekwencje zawierające braki usunąłem korzystając z wyrażeń regularnych w Notepad.docx
+++ b/phylogenetic/Sekwencje zawierające braki usunąłem korzystając z wyrażeń regularnych w Notepad.docx
@@ -40,22 +40,158 @@
         <w:rPr>
           <w:lang w:val="pl-PL"/>
         </w:rPr>
-        <w:t>\n[^&gt;]*X[^&gt;]*(?=&gt;)</w:t>
-      </w:r>
-      <w:r>
-        <w:rPr>
-          <w:lang w:val="pl-PL"/>
-        </w:rPr>
-        <w:t>”, Replace: “”)</w:t>
+        <w:t>\n[^&gt;]*X[^&gt;]*(?=&gt;)”, Replace: “”)</w:t>
       </w:r>
       <w:r>
         <w:rPr>
           <w:lang w:val="pl-PL"/>
         </w:rPr>
         <w:t>.</w:t>
+      </w:r>
+    </w:p>
+    <w:p>
+      <w:pPr>
+        <w:rPr>
+          <w:lang w:val="pl-PL"/>
+        </w:rPr>
+      </w:pPr>
+      <w:r>
+        <w:rPr>
+          <w:lang w:val="pl-PL"/>
+        </w:rPr>
+        <w:t xml:space="preserve">Drzewo przewodnie utworzyłem korzystając z programu dostępnego na stronie </w:t>
+      </w:r>
+      <w:hyperlink r:id="rId4" w:history="1">
+        <w:r>
+          <w:rPr>
+            <w:rStyle w:val="Hyperlink"/>
+            <w:lang w:val="pl-PL"/>
+          </w:rPr>
+          <w:t>https://www.ebi.ac.uk/Tools/msa/clustalo</w:t>
+        </w:r>
+      </w:hyperlink>
+      <w:r>
+        <w:rPr>
+          <w:lang w:val="pl-PL"/>
+        </w:rPr>
+        <w:t xml:space="preserve"> .</w:t>
+      </w:r>
+    </w:p>
+    <w:p>
+      <w:pPr>
+        <w:rPr>
+          <w:lang w:val="pl-PL"/>
+        </w:rPr>
+      </w:pPr>
+      <w:r>
+        <w:rPr>
+          <w:lang w:val="pl-PL"/>
+        </w:rPr>
+        <w:t xml:space="preserve">Do obliczenia </w:t>
+      </w:r>
+      <w:proofErr w:type="spellStart"/>
+      <w:r>
+        <w:rPr>
+          <w:lang w:val="pl-PL"/>
+        </w:rPr>
+        <w:t>uliniowień</w:t>
+      </w:r>
+      <w:proofErr w:type="spellEnd"/>
+      <w:r>
+        <w:rPr>
+          <w:lang w:val="pl-PL"/>
+        </w:rPr>
+        <w:t xml:space="preserve"> </w:t>
       </w:r>
       <w:bookmarkStart w:id="0" w:name="_GoBack"/>
       <w:bookmarkEnd w:id="0"/>
+      <w:r>
+        <w:rPr>
+          <w:lang w:val="pl-PL"/>
+        </w:rPr>
+        <w:t xml:space="preserve">wykorzystałem napisany przeze mnie algorytm. </w:t>
+      </w:r>
+      <w:r>
+        <w:rPr>
+          <w:lang w:val="pl-PL"/>
+        </w:rPr>
+        <w:t xml:space="preserve">Z uwagi na duże podobieństwo sekwencji, wykorzystałem macierz </w:t>
+      </w:r>
+      <w:r>
+        <w:rPr>
+          <w:i/>
+          <w:iCs/>
+          <w:lang w:val="pl-PL"/>
+        </w:rPr>
+        <w:t>blosum80</w:t>
+      </w:r>
+      <w:r>
+        <w:rPr>
+          <w:lang w:val="pl-PL"/>
+        </w:rPr>
+        <w:t xml:space="preserve">. Skorzystałem z macierzy dostępnej w bibliotece </w:t>
+      </w:r>
+      <w:proofErr w:type="spellStart"/>
+      <w:r>
+        <w:rPr>
+          <w:i/>
+          <w:iCs/>
+          <w:lang w:val="pl-PL"/>
+        </w:rPr>
+        <w:t>Biopython</w:t>
+      </w:r>
+      <w:proofErr w:type="spellEnd"/>
+      <w:r>
+        <w:rPr>
+          <w:lang w:val="pl-PL"/>
+        </w:rPr>
+        <w:t xml:space="preserve"> (</w:t>
+      </w:r>
+      <w:proofErr w:type="spellStart"/>
+      <w:proofErr w:type="gramStart"/>
+      <w:r>
+        <w:rPr>
+          <w:lang w:val="pl-PL"/>
+        </w:rPr>
+        <w:t>Bio.SubsMat.MatrixInfo</w:t>
+      </w:r>
+      <w:proofErr w:type="spellEnd"/>
+      <w:proofErr w:type="gramEnd"/>
+      <w:r>
+        <w:rPr>
+          <w:lang w:val="pl-PL"/>
+        </w:rPr>
+        <w:t xml:space="preserve">). Jako karę za przerwę ustaliłem -6 wzorując się na macierzy dostępnej na stronie </w:t>
+      </w:r>
+      <w:proofErr w:type="spellStart"/>
+      <w:r>
+        <w:rPr>
+          <w:lang w:val="pl-PL"/>
+        </w:rPr>
+        <w:t>ncbi</w:t>
+      </w:r>
+      <w:proofErr w:type="spellEnd"/>
+      <w:r>
+        <w:rPr>
+          <w:lang w:val="pl-PL"/>
+        </w:rPr>
+        <w:t xml:space="preserve"> </w:t>
+      </w:r>
+      <w:hyperlink r:id="rId5" w:history="1">
+        <w:r>
+          <w:rPr>
+            <w:rStyle w:val="Hyperlink"/>
+            <w:lang w:val="pl-PL"/>
+          </w:rPr>
+          <w:t>https://www.ncbi.nlm.nih.gov/IEB/ToolBox/C_DOC/lxr/source/data/BLOSUM80</w:t>
+        </w:r>
+      </w:hyperlink>
+      <w:r>
+        <w:rPr>
+          <w:lang w:val="pl-PL"/>
+        </w:rPr>
+        <w:t xml:space="preserve"> .</w:t>
+      </w:r>
     </w:p>
     <w:sectPr>
       <w:pgSz w:w="11906" w:h="16838"/>
@@ -503,6 +639,29 @@
       <w:color w:val="808080"/>
     </w:rPr>
   </w:style>
+  <w:style w:type="character" w:styleId="Hyperlink">
+    <w:name w:val="Hyperlink"/>
+    <w:basedOn w:val="DefaultParagraphFont"/>
+    <w:uiPriority w:val="99"/>
+    <w:unhideWhenUsed/>
+    <w:rsid w:val="0070651C"/>
+    <w:rPr>
+      <w:color w:val="0563C1" w:themeColor="hyperlink"/>
+      <w:u w:val="single"/>
+    </w:rPr>
+  </w:style>
+  <w:style w:type="character" w:styleId="UnresolvedMention">
+    <w:name w:val="Unresolved Mention"/>
+    <w:basedOn w:val="DefaultParagraphFont"/>
+    <w:uiPriority w:val="99"/>
+    <w:semiHidden/>
+    <w:unhideWhenUsed/>
+    <w:rsid w:val="0070651C"/>
+    <w:rPr>
+      <w:color w:val="605E5C"/>
+      <w:shd w:val="clear" w:color="auto" w:fill="E1DFDD"/>
+    </w:rPr>
+  </w:style>
 </w:styles>
 </file>
 

</xml_diff>